<commit_message>
added support for table specific spacing for all cell paragraphs as defined in the note of the first cell of a worksheet
</commit_message>
<xml_diff>
--- a/conf/template-spectrum.docx
+++ b/conf/template-spectrum.docx
@@ -10,6 +10,13 @@
       </w:pPr>
       <w:bookmarkStart w:id="0" w:name="_GoBack"/>
       <w:bookmarkEnd w:id="0"/>
+    </w:p>
+    <w:p>
+      <w:pPr>
+        <w:rPr>
+          <w:lang w:val="en-US"/>
+        </w:rPr>
+      </w:pPr>
     </w:p>
     <w:sectPr>
       <w:pgSz w:w="11906" w:h="16838" w:code="9"/>
@@ -2986,6 +2993,34 @@
       <w:sz w:val="20"/>
     </w:rPr>
   </w:style>
+  <w:style w:type="paragraph" w:customStyle="1" w:styleId="Figure">
+    <w:name w:val="Figure"/>
+    <w:basedOn w:val="Normal"/>
+    <w:next w:val="Normal"/>
+    <w:qFormat/>
+    <w:rsid w:val="00B65752"/>
+    <w:pPr>
+      <w:jc w:val="center"/>
+    </w:pPr>
+    <w:rPr>
+      <w:b/>
+      <w:i/>
+    </w:rPr>
+  </w:style>
+  <w:style w:type="paragraph" w:customStyle="1" w:styleId="Table">
+    <w:name w:val="Table"/>
+    <w:basedOn w:val="Normal"/>
+    <w:next w:val="Normal"/>
+    <w:qFormat/>
+    <w:rsid w:val="00B65752"/>
+    <w:pPr>
+      <w:jc w:val="center"/>
+    </w:pPr>
+    <w:rPr>
+      <w:b/>
+      <w:i/>
+    </w:rPr>
+  </w:style>
 </w:styles>
 </file>
 

</xml_diff>